<commit_message>
little update to executive summary
</commit_message>
<xml_diff>
--- a/Documentation/Executive Summary.docx
+++ b/Documentation/Executive Summary.docx
@@ -75,10 +75,7 @@
               </w:sdtPr>
               <w:sdtContent>
                 <w:r>
-                  <w:t>Samaar Bajwa | s5254805</w:t>
-                </w:r>
-                <w:r>
-                  <w:t xml:space="preserve"> Christopher Burrel | s5237645 Gauruv Grover | s5320837 </w:t>
+                  <w:t>Samaar Bajwa | s5254805 Christopher Burrel | s5237645 Gauruv Grover | s5320837</w:t>
                 </w:r>
               </w:sdtContent>
             </w:sdt>
@@ -261,6 +258,12 @@
         </w:rPr>
         <w:t>– Hourly accident trends</w:t>
       </w:r>
+      <w:r>
+        <w:rPr>
+          <w:rStyle w:val="Heading1Char"/>
+        </w:rPr>
+        <w:t xml:space="preserve"> (compare hourly trends)</w:t>
+      </w:r>
     </w:p>
     <w:p>
       <w:pPr>
@@ -297,6 +300,12 @@
         </w:rPr>
         <w:t>– Date select</w:t>
       </w:r>
+      <w:r>
+        <w:rPr>
+          <w:rStyle w:val="Heading1Char"/>
+        </w:rPr>
+        <w:t xml:space="preserve"> (compare dates)</w:t>
+      </w:r>
     </w:p>
     <w:p>
       <w:pPr>
@@ -314,6 +323,12 @@
         </w:rPr>
         <w:t>– Keyword based search</w:t>
       </w:r>
+      <w:r>
+        <w:rPr>
+          <w:rStyle w:val="Heading1Char"/>
+        </w:rPr>
+        <w:t xml:space="preserve"> (compare keywords)</w:t>
+      </w:r>
     </w:p>
     <w:p>
       <w:pPr>
@@ -334,6 +349,12 @@
           <w:rStyle w:val="Heading1Char"/>
         </w:rPr>
         <w:t>– Alcohol impact filter</w:t>
+      </w:r>
+      <w:r>
+        <w:rPr>
+          <w:rStyle w:val="Heading1Char"/>
+        </w:rPr>
+        <w:t xml:space="preserve"> (compare alcohol related)</w:t>
       </w:r>
     </w:p>
     <w:p>
@@ -350,7 +371,13 @@
         <w:rPr>
           <w:rStyle w:val="Heading1Char"/>
         </w:rPr>
-        <w:t>– Geospatial accident visualisation</w:t>
+        <w:t xml:space="preserve">– Geospatial accident </w:t>
+      </w:r>
+      <w:r>
+        <w:rPr>
+          <w:rStyle w:val="Heading1Char"/>
+        </w:rPr>
+        <w:t>visualization (compare map)</w:t>
       </w:r>
     </w:p>
     <w:p/>
@@ -562,7 +589,7 @@
                   <w:sz w:val="22"/>
                   <w:szCs w:val="22"/>
                 </w:rPr>
-                <w:t xml:space="preserve">Samaar Bajwa | s5254805 Christopher Burrel | s5237645 Gauruv Grover | s5320837 </w:t>
+                <w:t>Samaar Bajwa | s5254805 Christopher Burrel | s5237645 Gauruv Grover | s5320837</w:t>
               </w:r>
             </w:sdtContent>
           </w:sdt>
@@ -699,7 +726,7 @@
             <w:sz w:val="22"/>
             <w:szCs w:val="22"/>
           </w:rPr>
-          <w:t xml:space="preserve">Samaar Bajwa | s5254805 Christopher Burrel | s5237645 Gauruv Grover | s5320837 </w:t>
+          <w:t>Samaar Bajwa | s5254805 Christopher Burrel | s5237645 Gauruv Grover | s5320837</w:t>
         </w:r>
       </w:sdtContent>
     </w:sdt>
@@ -1684,6 +1711,7 @@
   <w:rsids>
     <w:rsidRoot w:val="00C3447A"/>
     <w:rsid w:val="000C3CD4"/>
+    <w:rsid w:val="00AF5E65"/>
     <w:rsid w:val="00C3447A"/>
     <w:rsid w:val="00FA397F"/>
     <w:rsid w:val="00FB6265"/>

</xml_diff>